<commit_message>
Auto-committed on 2022/02/16 週三
</commit_message>
<xml_diff>
--- a/Program/Other/Sharepoint上傳用/測試FT/L7/L7022 L7202/L7022違約損失率檔查詢.docx
+++ b/Program/Other/Sharepoint上傳用/測試FT/L7/L7022 L7202/L7022違約損失率檔查詢.docx
@@ -60,12 +60,13 @@
         <w:pStyle w:val="a7"/>
         <w:ind w:leftChars="0" w:left="960"/>
         <w:rPr>
-          <w:rFonts w:ascii="標楷體" w:eastAsia="標楷體" w:hAnsi="標楷體" w:hint="eastAsia"/>
+          <w:rFonts w:ascii="標楷體" w:eastAsia="標楷體" w:hAnsi="標楷體"/>
         </w:rPr>
       </w:pPr>
       <w:r>
         <w:rPr>
           <w:rFonts w:ascii="標楷體" w:eastAsia="標楷體" w:hAnsi="標楷體"/>
+          <w:noProof/>
         </w:rPr>
         <w:drawing>
           <wp:inline distT="0" distB="0" distL="0" distR="0" wp14:anchorId="4404A7FD" wp14:editId="01AD707A">
@@ -112,6 +113,7 @@
       <w:r>
         <w:rPr>
           <w:rFonts w:ascii="標楷體" w:eastAsia="標楷體" w:hAnsi="標楷體"/>
+          <w:noProof/>
         </w:rPr>
         <w:drawing>
           <wp:inline distT="0" distB="0" distL="0" distR="0" wp14:anchorId="4D72A682" wp14:editId="426AB8F2">
@@ -158,6 +160,7 @@
       <w:r>
         <w:rPr>
           <w:rFonts w:ascii="標楷體" w:eastAsia="標楷體" w:hAnsi="標楷體"/>
+          <w:noProof/>
         </w:rPr>
         <w:drawing>
           <wp:inline distT="0" distB="0" distL="0" distR="0" wp14:anchorId="02D2D59B" wp14:editId="74F54416">
@@ -226,6 +229,7 @@
       <w:r>
         <w:rPr>
           <w:rFonts w:ascii="標楷體" w:eastAsia="標楷體" w:hAnsi="標楷體"/>
+          <w:noProof/>
         </w:rPr>
         <w:drawing>
           <wp:inline distT="0" distB="0" distL="0" distR="0" wp14:anchorId="55D7E0A5" wp14:editId="55D1F966">
@@ -309,10 +313,10 @@
           <w:rFonts w:ascii="標楷體" w:eastAsia="標楷體" w:hAnsi="標楷體"/>
         </w:rPr>
         <w:drawing>
-          <wp:inline distT="0" distB="0" distL="0" distR="0" wp14:anchorId="2885280B" wp14:editId="175E04FE">
-            <wp:extent cx="5010849" cy="5468113"/>
-            <wp:effectExtent l="0" t="0" r="0" b="0"/>
-            <wp:docPr id="6" name="圖片 6"/>
+          <wp:inline distT="0" distB="0" distL="0" distR="0" wp14:anchorId="29CF2B08" wp14:editId="397898C4">
+            <wp:extent cx="5274310" cy="6344285"/>
+            <wp:effectExtent l="0" t="0" r="2540" b="0"/>
+            <wp:docPr id="3" name="圖片 3"/>
             <wp:cNvGraphicFramePr>
               <a:graphicFrameLocks xmlns:a="http://schemas.openxmlformats.org/drawingml/2006/main" noChangeAspect="1"/>
             </wp:cNvGraphicFramePr>
@@ -332,7 +336,7 @@
                   <pic:spPr>
                     <a:xfrm>
                       <a:off x="0" y="0"/>
-                      <a:ext cx="5010849" cy="5468113"/>
+                      <a:ext cx="5274310" cy="6344285"/>
                     </a:xfrm>
                     <a:prstGeom prst="rect">
                       <a:avLst/>
@@ -345,15 +349,6 @@
         </w:drawing>
       </w:r>
     </w:p>
-    <w:p/>
-    <w:p/>
-    <w:p/>
-    <w:p/>
-    <w:p/>
-    <w:p/>
-    <w:p/>
-    <w:p/>
-    <w:p/>
     <w:p/>
     <w:p/>
     <w:p/>
@@ -419,16 +414,8 @@
       <w:rPr>
         <w:rFonts w:hint="eastAsia"/>
       </w:rPr>
-      <w:t>違約損失率</w:t>
+      <w:t>違約損失率檔</w:t>
     </w:r>
-    <w:proofErr w:type="gramStart"/>
-    <w:r>
-      <w:rPr>
-        <w:rFonts w:hint="eastAsia"/>
-      </w:rPr>
-      <w:t>檔</w:t>
-    </w:r>
-    <w:proofErr w:type="gramEnd"/>
     <w:r>
       <w:rPr>
         <w:rFonts w:hint="eastAsia"/>

</xml_diff>